<commit_message>
added Docs, updated Wordpress link.
</commit_message>
<xml_diff>
--- a/2018/IWD/Assignment 2/Documentation/Test Cases.docx
+++ b/2018/IWD/Assignment 2/Documentation/Test Cases.docx
@@ -7,7 +7,6 @@
         <w:t>Test Cases</w:t>
       </w:r>
     </w:p>
-    <w:p/>
     <w:tbl>
       <w:tblPr>
         <w:tblStyle w:val="TableGrid"/>
@@ -25,6 +24,7 @@
             <w:tcW w:w="3005" w:type="dxa"/>
           </w:tcPr>
           <w:p>
+            <w:bookmarkStart w:id="0" w:name="_GoBack"/>
             <w:r>
               <w:t>Test Case</w:t>
             </w:r>
@@ -57,21 +57,30 @@
             <w:tcW w:w="3005" w:type="dxa"/>
           </w:tcPr>
           <w:p>
-            <w:bookmarkStart w:id="0" w:name="_GoBack"/>
-            <w:bookmarkEnd w:id="0"/>
-          </w:p>
-        </w:tc>
-        <w:tc>
-          <w:tcPr>
-            <w:tcW w:w="3005" w:type="dxa"/>
-          </w:tcPr>
-          <w:p/>
+            <w:r>
+              <w:t>Click on Booked Seat</w:t>
+            </w:r>
+          </w:p>
+        </w:tc>
+        <w:tc>
+          <w:tcPr>
+            <w:tcW w:w="3005" w:type="dxa"/>
+          </w:tcPr>
+          <w:p>
+            <w:r>
+              <w:t>Cannot Book</w:t>
+            </w:r>
+          </w:p>
         </w:tc>
         <w:tc>
           <w:tcPr>
             <w:tcW w:w="3006" w:type="dxa"/>
           </w:tcPr>
-          <w:p/>
+          <w:p>
+            <w:r>
+              <w:t>Alert, and Cannot Book</w:t>
+            </w:r>
+          </w:p>
         </w:tc>
       </w:tr>
       <w:tr>
@@ -79,22 +88,312 @@
           <w:tcPr>
             <w:tcW w:w="3005" w:type="dxa"/>
           </w:tcPr>
-          <w:p/>
-        </w:tc>
-        <w:tc>
-          <w:tcPr>
-            <w:tcW w:w="3005" w:type="dxa"/>
-          </w:tcPr>
-          <w:p/>
+          <w:p>
+            <w:r>
+              <w:t>Click on Un</w:t>
+            </w:r>
+            <w:r>
+              <w:t>-</w:t>
+            </w:r>
+            <w:r>
+              <w:t>booked seat</w:t>
+            </w:r>
+          </w:p>
+        </w:tc>
+        <w:tc>
+          <w:tcPr>
+            <w:tcW w:w="3005" w:type="dxa"/>
+          </w:tcPr>
+          <w:p>
+            <w:r>
+              <w:t>Seat selected</w:t>
+            </w:r>
+          </w:p>
         </w:tc>
         <w:tc>
           <w:tcPr>
             <w:tcW w:w="3006" w:type="dxa"/>
           </w:tcPr>
-          <w:p/>
+          <w:p>
+            <w:r>
+              <w:t>Seat selected and added to form</w:t>
+            </w:r>
+          </w:p>
         </w:tc>
       </w:tr>
+      <w:tr>
+        <w:tc>
+          <w:tcPr>
+            <w:tcW w:w="3005" w:type="dxa"/>
+          </w:tcPr>
+          <w:p>
+            <w:r>
+              <w:t>Click Book</w:t>
+            </w:r>
+          </w:p>
+        </w:tc>
+        <w:tc>
+          <w:tcPr>
+            <w:tcW w:w="3005" w:type="dxa"/>
+          </w:tcPr>
+          <w:p>
+            <w:r>
+              <w:t>Books selected seats</w:t>
+            </w:r>
+          </w:p>
+        </w:tc>
+        <w:tc>
+          <w:tcPr>
+            <w:tcW w:w="3006" w:type="dxa"/>
+          </w:tcPr>
+          <w:p>
+            <w:r>
+              <w:t>Books selected seats</w:t>
+            </w:r>
+          </w:p>
+        </w:tc>
+      </w:tr>
+      <w:tr>
+        <w:tc>
+          <w:tcPr>
+            <w:tcW w:w="3005" w:type="dxa"/>
+          </w:tcPr>
+          <w:p>
+            <w:r>
+              <w:t>Un</w:t>
+            </w:r>
+            <w:r>
+              <w:t>-</w:t>
+            </w:r>
+            <w:r>
+              <w:t>book User seats</w:t>
+            </w:r>
+          </w:p>
+        </w:tc>
+        <w:tc>
+          <w:tcPr>
+            <w:tcW w:w="3005" w:type="dxa"/>
+          </w:tcPr>
+          <w:p>
+            <w:r>
+              <w:t>Seats un-booked</w:t>
+            </w:r>
+          </w:p>
+        </w:tc>
+        <w:tc>
+          <w:tcPr>
+            <w:tcW w:w="3006" w:type="dxa"/>
+          </w:tcPr>
+          <w:p>
+            <w:r>
+              <w:t>Alert, and cannot Book</w:t>
+            </w:r>
+          </w:p>
+        </w:tc>
+      </w:tr>
+      <w:tr>
+        <w:tc>
+          <w:tcPr>
+            <w:tcW w:w="3005" w:type="dxa"/>
+          </w:tcPr>
+          <w:p>
+            <w:r>
+              <w:t>Change Time of Booking</w:t>
+            </w:r>
+          </w:p>
+        </w:tc>
+        <w:tc>
+          <w:tcPr>
+            <w:tcW w:w="3005" w:type="dxa"/>
+          </w:tcPr>
+          <w:p>
+            <w:r>
+              <w:t>Allows user to change time</w:t>
+            </w:r>
+          </w:p>
+        </w:tc>
+        <w:tc>
+          <w:tcPr>
+            <w:tcW w:w="3006" w:type="dxa"/>
+          </w:tcPr>
+          <w:p>
+            <w:r>
+              <w:t>User can select time from dropdown box</w:t>
+            </w:r>
+          </w:p>
+        </w:tc>
+      </w:tr>
+      <w:tr>
+        <w:tc>
+          <w:tcPr>
+            <w:tcW w:w="3005" w:type="dxa"/>
+          </w:tcPr>
+          <w:p>
+            <w:r>
+              <w:t xml:space="preserve">Seat Information </w:t>
+            </w:r>
+          </w:p>
+        </w:tc>
+        <w:tc>
+          <w:tcPr>
+            <w:tcW w:w="3005" w:type="dxa"/>
+          </w:tcPr>
+          <w:p>
+            <w:r>
+              <w:t>Seat Information Displayed</w:t>
+            </w:r>
+          </w:p>
+        </w:tc>
+        <w:tc>
+          <w:tcPr>
+            <w:tcW w:w="3006" w:type="dxa"/>
+          </w:tcPr>
+          <w:p>
+            <w:r>
+              <w:t>Seat Information Display</w:t>
+            </w:r>
+          </w:p>
+        </w:tc>
+      </w:tr>
+      <w:tr>
+        <w:tc>
+          <w:tcPr>
+            <w:tcW w:w="3005" w:type="dxa"/>
+          </w:tcPr>
+          <w:p>
+            <w:r>
+              <w:t>Seat Booking information saved for when returning</w:t>
+            </w:r>
+          </w:p>
+        </w:tc>
+        <w:tc>
+          <w:tcPr>
+            <w:tcW w:w="3005" w:type="dxa"/>
+          </w:tcPr>
+          <w:p>
+            <w:r>
+              <w:t>Seat booking remain</w:t>
+            </w:r>
+          </w:p>
+        </w:tc>
+        <w:tc>
+          <w:tcPr>
+            <w:tcW w:w="3006" w:type="dxa"/>
+          </w:tcPr>
+          <w:p>
+            <w:r>
+              <w:t>Seat booking reset to defaults</w:t>
+            </w:r>
+          </w:p>
+        </w:tc>
+      </w:tr>
+      <w:tr>
+        <w:tc>
+          <w:tcPr>
+            <w:tcW w:w="3005" w:type="dxa"/>
+          </w:tcPr>
+          <w:p>
+            <w:r>
+              <w:t>Game runs</w:t>
+            </w:r>
+          </w:p>
+        </w:tc>
+        <w:tc>
+          <w:tcPr>
+            <w:tcW w:w="3005" w:type="dxa"/>
+          </w:tcPr>
+          <w:p>
+            <w:r>
+              <w:t>Game runs</w:t>
+            </w:r>
+          </w:p>
+        </w:tc>
+        <w:tc>
+          <w:tcPr>
+            <w:tcW w:w="3006" w:type="dxa"/>
+          </w:tcPr>
+          <w:p>
+            <w:r>
+              <w:t>Game runs</w:t>
+            </w:r>
+          </w:p>
+        </w:tc>
+      </w:tr>
+      <w:tr>
+        <w:tc>
+          <w:tcPr>
+            <w:tcW w:w="3005" w:type="dxa"/>
+          </w:tcPr>
+          <w:p>
+            <w:r>
+              <w:t>Seeds spawn</w:t>
+            </w:r>
+          </w:p>
+        </w:tc>
+        <w:tc>
+          <w:tcPr>
+            <w:tcW w:w="3005" w:type="dxa"/>
+          </w:tcPr>
+          <w:p>
+            <w:r>
+              <w:t>Seeds spawn</w:t>
+            </w:r>
+          </w:p>
+        </w:tc>
+        <w:tc>
+          <w:tcPr>
+            <w:tcW w:w="3006" w:type="dxa"/>
+          </w:tcPr>
+          <w:p>
+            <w:r>
+              <w:t>Seeds spawn</w:t>
+            </w:r>
+          </w:p>
+        </w:tc>
+      </w:tr>
+      <w:tr>
+        <w:tc>
+          <w:tcPr>
+            <w:tcW w:w="3005" w:type="dxa"/>
+          </w:tcPr>
+          <w:p>
+            <w:r>
+              <w:t>Radial Gradient colour change</w:t>
+            </w:r>
+          </w:p>
+        </w:tc>
+        <w:tc>
+          <w:tcPr>
+            <w:tcW w:w="3005" w:type="dxa"/>
+          </w:tcPr>
+          <w:p>
+            <w:r>
+              <w:t>Colour changes green to red</w:t>
+            </w:r>
+          </w:p>
+        </w:tc>
+        <w:tc>
+          <w:tcPr>
+            <w:tcW w:w="3006" w:type="dxa"/>
+          </w:tcPr>
+          <w:p>
+            <w:r>
+              <w:t xml:space="preserve">Somewhat </w:t>
+            </w:r>
+            <w:proofErr w:type="gramStart"/>
+            <w:r>
+              <w:t>similar to</w:t>
+            </w:r>
+            <w:proofErr w:type="gramEnd"/>
+            <w:r>
+              <w:t xml:space="preserve"> expected.</w:t>
+            </w:r>
+          </w:p>
+        </w:tc>
+      </w:tr>
+      <w:bookmarkEnd w:id="0"/>
     </w:tbl>
+    <w:p/>
     <w:p/>
     <w:sectPr>
       <w:pgSz w:w="11906" w:h="16838"/>

</xml_diff>